<commit_message>
Revert "para five added"
This reverts commit 172e5ed6c0dd58d69b613903868d6c5923c91f6b.
</commit_message>
<xml_diff>
--- a/Isalab.docx
+++ b/Isalab.docx
@@ -52,19 +52,6 @@
           <w:lang w:val="en-US"/>
         </w:rPr>
         <w:t>Para 4 – I am a tech freak and also play a lot of games.</w:t>
-      </w:r>
-    </w:p>
-    <w:p>
-      <w:pPr>
-        <w:rPr>
-          <w:lang w:val="en-US"/>
-        </w:rPr>
-      </w:pPr>
-      <w:r>
-        <w:rPr>
-          <w:lang w:val="en-US"/>
-        </w:rPr>
-        <w:t>Para 5 – I love playing football and cricket.</w:t>
       </w:r>
     </w:p>
     <w:sectPr>

</xml_diff>

<commit_message>
Revert "Revert "para five added""
This reverts commit d6e0981827f56d78e973e7e30def6b64517a241d.
</commit_message>
<xml_diff>
--- a/Isalab.docx
+++ b/Isalab.docx
@@ -52,6 +52,19 @@
           <w:lang w:val="en-US"/>
         </w:rPr>
         <w:t>Para 4 – I am a tech freak and also play a lot of games.</w:t>
+      </w:r>
+    </w:p>
+    <w:p>
+      <w:pPr>
+        <w:rPr>
+          <w:lang w:val="en-US"/>
+        </w:rPr>
+      </w:pPr>
+      <w:r>
+        <w:rPr>
+          <w:lang w:val="en-US"/>
+        </w:rPr>
+        <w:t>Para 5 – I love playing football and cricket.</w:t>
       </w:r>
     </w:p>
     <w:sectPr>

</xml_diff>